<commit_message>
Backup folder - 2024-03-13 20:27:47
</commit_message>
<xml_diff>
--- a/DataBases/Lab_3/Lab_3_Зайченко_622п.docx
+++ b/DataBases/Lab_3/Lab_3_Зайченко_622п.docx
@@ -5240,8 +5240,8 @@
         </w:rPr>
         <w:drawing>
           <wp:inline distT="0" distB="0" distL="0" distR="0">
-            <wp:extent cx="3324151" cy="4294706"/>
-            <wp:effectExtent l="0" t="0" r="3810" b="0"/>
+            <wp:extent cx="3610670" cy="4664881"/>
+            <wp:effectExtent l="0" t="0" r="0" b="0"/>
             <wp:docPr id="1353535983" name="Рисунок 8"/>
             <wp:cNvGraphicFramePr>
               <a:graphicFrameLocks xmlns:a="http://schemas.openxmlformats.org/drawingml/2006/main" noChangeAspect="1"/>
@@ -5268,7 +5268,7 @@
                   <pic:spPr>
                     <a:xfrm>
                       <a:off x="0" y="0"/>
-                      <a:ext cx="3365099" cy="4347610"/>
+                      <a:ext cx="3657160" cy="4724945"/>
                     </a:xfrm>
                     <a:prstGeom prst="rect">
                       <a:avLst/>

</xml_diff>

<commit_message>
Backup folder - 2024-03-18 20:45:35
</commit_message>
<xml_diff>
--- a/DataBases/Lab_3/Lab_3_Зайченко_622п.docx
+++ b/DataBases/Lab_3/Lab_3_Зайченко_622п.docx
@@ -839,215 +839,11 @@
           <w:lang w:val="uk-UA"/>
         </w:rPr>
       </w:pPr>
-      <w:proofErr w:type="spellStart"/>
-      <w:r>
-        <w:rPr>
-          <w:lang w:val="uk-UA"/>
-        </w:rPr>
-        <w:t>Знайти</w:t>
-      </w:r>
-      <w:proofErr w:type="spellEnd"/>
-      <w:r>
-        <w:rPr>
-          <w:lang w:val="uk-UA"/>
-        </w:rPr>
-        <w:t xml:space="preserve"> </w:t>
-      </w:r>
-      <w:proofErr w:type="spellStart"/>
-      <w:r>
-        <w:rPr>
-          <w:lang w:val="uk-UA"/>
-        </w:rPr>
-        <w:t>декартовий</w:t>
-      </w:r>
-      <w:proofErr w:type="spellEnd"/>
-      <w:r>
-        <w:rPr>
-          <w:lang w:val="uk-UA"/>
-        </w:rPr>
-        <w:t xml:space="preserve"> </w:t>
-      </w:r>
-      <w:proofErr w:type="spellStart"/>
-      <w:r>
-        <w:rPr>
-          <w:lang w:val="uk-UA"/>
-        </w:rPr>
-        <w:t>добуток</w:t>
-      </w:r>
-      <w:proofErr w:type="spellEnd"/>
-      <w:r>
-        <w:rPr>
-          <w:lang w:val="uk-UA"/>
-        </w:rPr>
-        <w:t xml:space="preserve"> </w:t>
-      </w:r>
-      <w:proofErr w:type="spellStart"/>
-      <w:r>
-        <w:rPr>
-          <w:lang w:val="uk-UA"/>
-        </w:rPr>
-        <w:t>двох</w:t>
-      </w:r>
-      <w:proofErr w:type="spellEnd"/>
-      <w:r>
-        <w:rPr>
-          <w:lang w:val="uk-UA"/>
-        </w:rPr>
-        <w:t xml:space="preserve"> (</w:t>
-      </w:r>
-      <w:proofErr w:type="spellStart"/>
-      <w:r>
-        <w:rPr>
-          <w:lang w:val="uk-UA"/>
-        </w:rPr>
-        <w:t>трьох</w:t>
-      </w:r>
-      <w:proofErr w:type="spellEnd"/>
-      <w:r>
-        <w:rPr>
-          <w:lang w:val="uk-UA"/>
-        </w:rPr>
-        <w:t xml:space="preserve">) </w:t>
-      </w:r>
-      <w:proofErr w:type="spellStart"/>
-      <w:r>
-        <w:rPr>
-          <w:lang w:val="uk-UA"/>
-        </w:rPr>
-        <w:t>таблиць</w:t>
-      </w:r>
-      <w:proofErr w:type="spellEnd"/>
-      <w:r>
-        <w:rPr>
-          <w:lang w:val="uk-UA"/>
-        </w:rPr>
-        <w:t xml:space="preserve">, </w:t>
-      </w:r>
-      <w:proofErr w:type="spellStart"/>
-      <w:r>
-        <w:rPr>
-          <w:lang w:val="uk-UA"/>
-        </w:rPr>
-        <w:t>створених</w:t>
-      </w:r>
-      <w:proofErr w:type="spellEnd"/>
-      <w:r>
-        <w:rPr>
-          <w:lang w:val="uk-UA"/>
-        </w:rPr>
-        <w:t xml:space="preserve"> в </w:t>
-      </w:r>
-      <w:proofErr w:type="spellStart"/>
-      <w:r>
-        <w:rPr>
-          <w:lang w:val="uk-UA"/>
-        </w:rPr>
-        <w:t>лабораторній</w:t>
-      </w:r>
-      <w:proofErr w:type="spellEnd"/>
-      <w:r>
-        <w:rPr>
-          <w:lang w:val="uk-UA"/>
-        </w:rPr>
-        <w:t xml:space="preserve"> </w:t>
-      </w:r>
-      <w:proofErr w:type="spellStart"/>
-      <w:r>
-        <w:rPr>
-          <w:lang w:val="uk-UA"/>
-        </w:rPr>
-        <w:t>роботі</w:t>
-      </w:r>
-      <w:proofErr w:type="spellEnd"/>
-      <w:r>
-        <w:rPr>
-          <w:lang w:val="uk-UA"/>
-        </w:rPr>
-        <w:t xml:space="preserve"> №1, </w:t>
-      </w:r>
-      <w:proofErr w:type="spellStart"/>
-      <w:r>
-        <w:rPr>
-          <w:lang w:val="uk-UA"/>
-        </w:rPr>
-        <w:t>пояснити</w:t>
-      </w:r>
-      <w:proofErr w:type="spellEnd"/>
-      <w:r>
-        <w:rPr>
-          <w:lang w:val="uk-UA"/>
-        </w:rPr>
-        <w:t xml:space="preserve"> </w:t>
-      </w:r>
-      <w:proofErr w:type="spellStart"/>
-      <w:r>
-        <w:rPr>
-          <w:lang w:val="uk-UA"/>
-        </w:rPr>
-        <w:t>отриману</w:t>
-      </w:r>
-      <w:proofErr w:type="spellEnd"/>
-      <w:r>
-        <w:rPr>
-          <w:lang w:val="uk-UA"/>
-        </w:rPr>
-        <w:t xml:space="preserve"> </w:t>
-      </w:r>
-      <w:proofErr w:type="spellStart"/>
-      <w:r>
-        <w:rPr>
-          <w:lang w:val="uk-UA"/>
-        </w:rPr>
-        <w:t>кількість</w:t>
-      </w:r>
-      <w:proofErr w:type="spellEnd"/>
-      <w:r>
-        <w:rPr>
-          <w:lang w:val="uk-UA"/>
-        </w:rPr>
-        <w:t xml:space="preserve"> </w:t>
-      </w:r>
-      <w:proofErr w:type="spellStart"/>
-      <w:r>
-        <w:rPr>
-          <w:lang w:val="uk-UA"/>
-        </w:rPr>
-        <w:t>рядків</w:t>
-      </w:r>
-      <w:proofErr w:type="spellEnd"/>
-      <w:r>
-        <w:rPr>
-          <w:lang w:val="uk-UA"/>
-        </w:rPr>
-        <w:t xml:space="preserve"> </w:t>
-      </w:r>
-      <w:proofErr w:type="spellStart"/>
-      <w:r>
-        <w:rPr>
-          <w:lang w:val="uk-UA"/>
-        </w:rPr>
-        <w:t>результуючої</w:t>
-      </w:r>
-      <w:proofErr w:type="spellEnd"/>
-      <w:r>
-        <w:rPr>
-          <w:lang w:val="uk-UA"/>
-        </w:rPr>
-        <w:t xml:space="preserve"> </w:t>
-      </w:r>
-      <w:proofErr w:type="spellStart"/>
-      <w:r>
-        <w:rPr>
-          <w:lang w:val="uk-UA"/>
-        </w:rPr>
-        <w:t>таблиці</w:t>
-      </w:r>
-      <w:proofErr w:type="spellEnd"/>
-      <w:r>
-        <w:rPr>
-          <w:lang w:val="uk-UA"/>
-        </w:rPr>
-        <w:t>.</w:t>
+      <w:r>
+        <w:rPr>
+          <w:lang w:val="uk-UA"/>
+        </w:rPr>
+        <w:t>Знайти декартовий добуток двох (трьох) таблиць, створених в лабораторній роботі №1, пояснити отриману кількість рядків результуючої таблиці.</w:t>
       </w:r>
     </w:p>
     <w:p>
@@ -1065,103 +861,11 @@
           <w:lang w:val="uk-UA"/>
         </w:rPr>
       </w:pPr>
-      <w:proofErr w:type="spellStart"/>
-      <w:r>
-        <w:rPr>
-          <w:lang w:val="uk-UA"/>
-        </w:rPr>
-        <w:t>Виконати</w:t>
-      </w:r>
-      <w:proofErr w:type="spellEnd"/>
-      <w:r>
-        <w:rPr>
-          <w:lang w:val="uk-UA"/>
-        </w:rPr>
-        <w:t xml:space="preserve"> </w:t>
-      </w:r>
-      <w:proofErr w:type="spellStart"/>
-      <w:r>
-        <w:rPr>
-          <w:lang w:val="uk-UA"/>
-        </w:rPr>
-        <w:t>запити</w:t>
-      </w:r>
-      <w:proofErr w:type="spellEnd"/>
-      <w:r>
-        <w:rPr>
-          <w:lang w:val="uk-UA"/>
-        </w:rPr>
-        <w:t xml:space="preserve">, </w:t>
-      </w:r>
-      <w:proofErr w:type="spellStart"/>
-      <w:r>
-        <w:rPr>
-          <w:lang w:val="uk-UA"/>
-        </w:rPr>
-        <w:t>зазначені</w:t>
-      </w:r>
-      <w:proofErr w:type="spellEnd"/>
-      <w:r>
-        <w:rPr>
-          <w:lang w:val="uk-UA"/>
-        </w:rPr>
-        <w:t xml:space="preserve"> в </w:t>
-      </w:r>
-      <w:proofErr w:type="spellStart"/>
-      <w:r>
-        <w:rPr>
-          <w:lang w:val="uk-UA"/>
-        </w:rPr>
-        <w:t>варіанті</w:t>
-      </w:r>
-      <w:proofErr w:type="spellEnd"/>
-      <w:r>
-        <w:rPr>
-          <w:lang w:val="uk-UA"/>
-        </w:rPr>
-        <w:t xml:space="preserve"> (</w:t>
-      </w:r>
-      <w:proofErr w:type="spellStart"/>
-      <w:r>
-        <w:rPr>
-          <w:lang w:val="uk-UA"/>
-        </w:rPr>
-        <w:t>кожен</w:t>
-      </w:r>
-      <w:proofErr w:type="spellEnd"/>
-      <w:r>
-        <w:rPr>
-          <w:lang w:val="uk-UA"/>
-        </w:rPr>
-        <w:t xml:space="preserve"> пункт </w:t>
-      </w:r>
-      <w:proofErr w:type="spellStart"/>
-      <w:r>
-        <w:rPr>
-          <w:lang w:val="uk-UA"/>
-        </w:rPr>
-        <w:t>завдання</w:t>
-      </w:r>
-      <w:proofErr w:type="spellEnd"/>
-      <w:r>
-        <w:rPr>
-          <w:lang w:val="uk-UA"/>
-        </w:rPr>
-        <w:t xml:space="preserve"> </w:t>
-      </w:r>
-      <w:proofErr w:type="spellStart"/>
-      <w:r>
-        <w:rPr>
-          <w:lang w:val="uk-UA"/>
-        </w:rPr>
-        <w:t>реалізується</w:t>
-      </w:r>
-      <w:proofErr w:type="spellEnd"/>
-      <w:r>
-        <w:rPr>
-          <w:lang w:val="uk-UA"/>
-        </w:rPr>
-        <w:t xml:space="preserve"> одним оператором SELECT).</w:t>
+      <w:r>
+        <w:rPr>
+          <w:lang w:val="uk-UA"/>
+        </w:rPr>
+        <w:t>Виконати запити, зазначені в варіанті (кожен пункт завдання реалізується одним оператором SELECT).</w:t>
       </w:r>
     </w:p>
     <w:p>
@@ -1179,47 +883,11 @@
           <w:lang w:val="uk-UA"/>
         </w:rPr>
       </w:pPr>
-      <w:proofErr w:type="spellStart"/>
-      <w:r>
-        <w:rPr>
-          <w:lang w:val="uk-UA"/>
-        </w:rPr>
-        <w:t>Скласти</w:t>
-      </w:r>
-      <w:proofErr w:type="spellEnd"/>
-      <w:r>
-        <w:rPr>
-          <w:lang w:val="uk-UA"/>
-        </w:rPr>
-        <w:t xml:space="preserve"> і </w:t>
-      </w:r>
-      <w:proofErr w:type="spellStart"/>
-      <w:r>
-        <w:rPr>
-          <w:lang w:val="uk-UA"/>
-        </w:rPr>
-        <w:t>реалізувати</w:t>
-      </w:r>
-      <w:proofErr w:type="spellEnd"/>
-      <w:r>
-        <w:rPr>
-          <w:lang w:val="uk-UA"/>
-        </w:rPr>
-        <w:t xml:space="preserve"> </w:t>
-      </w:r>
-      <w:proofErr w:type="spellStart"/>
-      <w:r>
-        <w:rPr>
-          <w:lang w:val="uk-UA"/>
-        </w:rPr>
-        <w:t>свої</w:t>
-      </w:r>
-      <w:proofErr w:type="spellEnd"/>
-      <w:r>
-        <w:rPr>
-          <w:lang w:val="uk-UA"/>
-        </w:rPr>
-        <w:t xml:space="preserve"> три </w:t>
+      <w:r>
+        <w:rPr>
+          <w:lang w:val="uk-UA"/>
+        </w:rPr>
+        <w:t xml:space="preserve">Скласти і реалізувати свої три </w:t>
       </w:r>
       <w:proofErr w:type="spellStart"/>
       <w:r>
@@ -1233,16 +901,8 @@
         <w:rPr>
           <w:lang w:val="uk-UA"/>
         </w:rPr>
-        <w:t xml:space="preserve"> </w:t>
-      </w:r>
-      <w:proofErr w:type="spellStart"/>
-      <w:r>
-        <w:rPr>
-          <w:lang w:val="uk-UA"/>
-        </w:rPr>
-        <w:t>запиту</w:t>
-      </w:r>
-      <w:proofErr w:type="spellEnd"/>
+        <w:t xml:space="preserve"> запиту</w:t>
+      </w:r>
       <w:r>
         <w:rPr>
           <w:lang w:val="uk-UA"/>
@@ -1265,117 +925,11 @@
           <w:lang w:val="uk-UA"/>
         </w:rPr>
       </w:pPr>
-      <w:proofErr w:type="spellStart"/>
-      <w:r>
-        <w:rPr>
-          <w:lang w:val="uk-UA"/>
-        </w:rPr>
-        <w:t>Перевірити</w:t>
-      </w:r>
-      <w:proofErr w:type="spellEnd"/>
-      <w:r>
-        <w:rPr>
-          <w:lang w:val="uk-UA"/>
-        </w:rPr>
-        <w:t xml:space="preserve"> </w:t>
-      </w:r>
-      <w:proofErr w:type="spellStart"/>
-      <w:r>
-        <w:rPr>
-          <w:lang w:val="uk-UA"/>
-        </w:rPr>
-        <w:t>правильність</w:t>
-      </w:r>
-      <w:proofErr w:type="spellEnd"/>
-      <w:r>
-        <w:rPr>
-          <w:lang w:val="uk-UA"/>
-        </w:rPr>
-        <w:t xml:space="preserve"> </w:t>
-      </w:r>
-      <w:proofErr w:type="spellStart"/>
-      <w:r>
-        <w:rPr>
-          <w:lang w:val="uk-UA"/>
-        </w:rPr>
-        <w:t>роботи</w:t>
-      </w:r>
-      <w:proofErr w:type="spellEnd"/>
-      <w:r>
-        <w:rPr>
-          <w:lang w:val="uk-UA"/>
-        </w:rPr>
-        <w:t xml:space="preserve"> </w:t>
-      </w:r>
-      <w:proofErr w:type="spellStart"/>
-      <w:r>
-        <w:rPr>
-          <w:lang w:val="uk-UA"/>
-        </w:rPr>
-        <w:t>створених</w:t>
-      </w:r>
-      <w:proofErr w:type="spellEnd"/>
-      <w:r>
-        <w:rPr>
-          <w:lang w:val="uk-UA"/>
-        </w:rPr>
-        <w:t xml:space="preserve"> вами </w:t>
-      </w:r>
-      <w:proofErr w:type="spellStart"/>
-      <w:r>
-        <w:rPr>
-          <w:lang w:val="uk-UA"/>
-        </w:rPr>
-        <w:t>запитів</w:t>
-      </w:r>
-      <w:proofErr w:type="spellEnd"/>
-      <w:r>
-        <w:rPr>
-          <w:lang w:val="uk-UA"/>
-        </w:rPr>
-        <w:t xml:space="preserve"> (можливо, буде потрібно додавання </w:t>
-      </w:r>
-      <w:proofErr w:type="spellStart"/>
-      <w:r>
-        <w:rPr>
-          <w:lang w:val="uk-UA"/>
-        </w:rPr>
-        <w:t>відповідних</w:t>
-      </w:r>
-      <w:proofErr w:type="spellEnd"/>
-      <w:r>
-        <w:rPr>
-          <w:lang w:val="uk-UA"/>
-        </w:rPr>
-        <w:t xml:space="preserve"> </w:t>
-      </w:r>
-      <w:proofErr w:type="spellStart"/>
-      <w:r>
-        <w:rPr>
-          <w:lang w:val="uk-UA"/>
-        </w:rPr>
-        <w:t>даних</w:t>
-      </w:r>
-      <w:proofErr w:type="spellEnd"/>
-      <w:r>
-        <w:rPr>
-          <w:lang w:val="uk-UA"/>
-        </w:rPr>
-        <w:t xml:space="preserve"> в </w:t>
-      </w:r>
-      <w:proofErr w:type="spellStart"/>
-      <w:r>
-        <w:rPr>
-          <w:lang w:val="uk-UA"/>
-        </w:rPr>
-        <w:t>таблиці</w:t>
-      </w:r>
-      <w:proofErr w:type="spellEnd"/>
-      <w:r>
-        <w:rPr>
-          <w:lang w:val="uk-UA"/>
-        </w:rPr>
-        <w:t>).</w:t>
+      <w:r>
+        <w:rPr>
+          <w:lang w:val="uk-UA"/>
+        </w:rPr>
+        <w:t>Перевірити правильність роботи створених вами запитів (можливо, буде потрібно додавання відповідних даних в таблиці).</w:t>
       </w:r>
     </w:p>
     <w:p>
@@ -1393,33 +947,11 @@
           <w:lang w:val="uk-UA"/>
         </w:rPr>
       </w:pPr>
-      <w:proofErr w:type="spellStart"/>
-      <w:r>
-        <w:rPr>
-          <w:lang w:val="uk-UA"/>
-        </w:rPr>
-        <w:t>Оформити</w:t>
-      </w:r>
-      <w:proofErr w:type="spellEnd"/>
-      <w:r>
-        <w:rPr>
-          <w:lang w:val="uk-UA"/>
-        </w:rPr>
-        <w:t xml:space="preserve"> </w:t>
-      </w:r>
-      <w:proofErr w:type="spellStart"/>
-      <w:r>
-        <w:rPr>
-          <w:lang w:val="uk-UA"/>
-        </w:rPr>
-        <w:t>звіт</w:t>
-      </w:r>
-      <w:proofErr w:type="spellEnd"/>
-      <w:r>
-        <w:rPr>
-          <w:lang w:val="uk-UA"/>
-        </w:rPr>
-        <w:t>.</w:t>
+      <w:r>
+        <w:rPr>
+          <w:lang w:val="uk-UA"/>
+        </w:rPr>
+        <w:t>Оформити звіт.</w:t>
       </w:r>
     </w:p>
     <w:p>
@@ -1461,103 +993,11 @@
           <w:lang w:val="uk-UA"/>
         </w:rPr>
       </w:pPr>
-      <w:proofErr w:type="spellStart"/>
-      <w:r>
-        <w:rPr>
-          <w:lang w:val="uk-UA"/>
-        </w:rPr>
-        <w:t>Реалізувати</w:t>
-      </w:r>
-      <w:proofErr w:type="spellEnd"/>
-      <w:r>
-        <w:rPr>
-          <w:lang w:val="uk-UA"/>
-        </w:rPr>
-        <w:t xml:space="preserve"> </w:t>
-      </w:r>
-      <w:proofErr w:type="spellStart"/>
-      <w:r>
-        <w:rPr>
-          <w:lang w:val="uk-UA"/>
-        </w:rPr>
-        <w:t>такі</w:t>
-      </w:r>
-      <w:proofErr w:type="spellEnd"/>
-      <w:r>
-        <w:rPr>
-          <w:lang w:val="uk-UA"/>
-        </w:rPr>
-        <w:t xml:space="preserve"> </w:t>
-      </w:r>
-      <w:proofErr w:type="spellStart"/>
-      <w:r>
-        <w:rPr>
-          <w:lang w:val="uk-UA"/>
-        </w:rPr>
-        <w:t>запити</w:t>
-      </w:r>
-      <w:proofErr w:type="spellEnd"/>
-      <w:r>
-        <w:rPr>
-          <w:lang w:val="uk-UA"/>
-        </w:rPr>
-        <w:t xml:space="preserve"> до </w:t>
-      </w:r>
-      <w:proofErr w:type="spellStart"/>
-      <w:r>
-        <w:rPr>
-          <w:lang w:val="uk-UA"/>
-        </w:rPr>
-        <w:t>таблиць</w:t>
-      </w:r>
-      <w:proofErr w:type="spellEnd"/>
-      <w:r>
-        <w:rPr>
-          <w:lang w:val="uk-UA"/>
-        </w:rPr>
-        <w:t xml:space="preserve"> БД, </w:t>
-      </w:r>
-      <w:proofErr w:type="spellStart"/>
-      <w:r>
-        <w:rPr>
-          <w:lang w:val="uk-UA"/>
-        </w:rPr>
-        <w:t>створених</w:t>
-      </w:r>
-      <w:proofErr w:type="spellEnd"/>
-      <w:r>
-        <w:rPr>
-          <w:lang w:val="uk-UA"/>
-        </w:rPr>
-        <w:t xml:space="preserve"> у </w:t>
-      </w:r>
-      <w:proofErr w:type="spellStart"/>
-      <w:r>
-        <w:rPr>
-          <w:lang w:val="uk-UA"/>
-        </w:rPr>
-        <w:t>лабораторній</w:t>
-      </w:r>
-      <w:proofErr w:type="spellEnd"/>
-      <w:r>
-        <w:rPr>
-          <w:lang w:val="uk-UA"/>
-        </w:rPr>
-        <w:t xml:space="preserve"> </w:t>
-      </w:r>
-      <w:proofErr w:type="spellStart"/>
-      <w:r>
-        <w:rPr>
-          <w:lang w:val="uk-UA"/>
-        </w:rPr>
-        <w:t>роботі</w:t>
-      </w:r>
-      <w:proofErr w:type="spellEnd"/>
-      <w:r>
-        <w:rPr>
-          <w:lang w:val="uk-UA"/>
-        </w:rPr>
-        <w:t xml:space="preserve"> №1:</w:t>
+      <w:r>
+        <w:rPr>
+          <w:lang w:val="uk-UA"/>
+        </w:rPr>
+        <w:t>Реалізувати такі запити до таблиць БД, створених у лабораторній роботі №1:</w:t>
       </w:r>
     </w:p>
     <w:p>
@@ -1613,119 +1053,7 @@
         <w:rPr>
           <w:lang w:val="uk-UA"/>
         </w:rPr>
-        <w:t xml:space="preserve">Для марки бензину 'N' </w:t>
-      </w:r>
-      <w:proofErr w:type="spellStart"/>
-      <w:r>
-        <w:rPr>
-          <w:lang w:val="uk-UA"/>
-        </w:rPr>
-        <w:t>видати</w:t>
-      </w:r>
-      <w:proofErr w:type="spellEnd"/>
-      <w:r>
-        <w:rPr>
-          <w:lang w:val="uk-UA"/>
-        </w:rPr>
-        <w:t xml:space="preserve"> </w:t>
-      </w:r>
-      <w:proofErr w:type="spellStart"/>
-      <w:r>
-        <w:rPr>
-          <w:lang w:val="uk-UA"/>
-        </w:rPr>
-        <w:t>максимальну</w:t>
-      </w:r>
-      <w:proofErr w:type="spellEnd"/>
-      <w:r>
-        <w:rPr>
-          <w:lang w:val="uk-UA"/>
-        </w:rPr>
-        <w:t xml:space="preserve"> і </w:t>
-      </w:r>
-      <w:proofErr w:type="spellStart"/>
-      <w:r>
-        <w:rPr>
-          <w:lang w:val="uk-UA"/>
-        </w:rPr>
-        <w:t>мінімальну</w:t>
-      </w:r>
-      <w:proofErr w:type="spellEnd"/>
-      <w:r>
-        <w:rPr>
-          <w:lang w:val="uk-UA"/>
-        </w:rPr>
-        <w:t xml:space="preserve"> </w:t>
-      </w:r>
-      <w:proofErr w:type="spellStart"/>
-      <w:r>
-        <w:rPr>
-          <w:lang w:val="uk-UA"/>
-        </w:rPr>
-        <w:t>кількість</w:t>
-      </w:r>
-      <w:proofErr w:type="spellEnd"/>
-      <w:r>
-        <w:rPr>
-          <w:lang w:val="uk-UA"/>
-        </w:rPr>
-        <w:t xml:space="preserve"> </w:t>
-      </w:r>
-      <w:proofErr w:type="spellStart"/>
-      <w:r>
-        <w:rPr>
-          <w:lang w:val="uk-UA"/>
-        </w:rPr>
-        <w:t>літрів</w:t>
-      </w:r>
-      <w:proofErr w:type="spellEnd"/>
-      <w:r>
-        <w:rPr>
-          <w:lang w:val="uk-UA"/>
-        </w:rPr>
-        <w:t xml:space="preserve">, </w:t>
-      </w:r>
-      <w:proofErr w:type="spellStart"/>
-      <w:r>
-        <w:rPr>
-          <w:lang w:val="uk-UA"/>
-        </w:rPr>
-        <w:t>куплених</w:t>
-      </w:r>
-      <w:proofErr w:type="spellEnd"/>
-      <w:r>
-        <w:rPr>
-          <w:lang w:val="uk-UA"/>
-        </w:rPr>
-        <w:t xml:space="preserve"> за одну покупку </w:t>
-      </w:r>
-      <w:proofErr w:type="spellStart"/>
-      <w:r>
-        <w:rPr>
-          <w:lang w:val="uk-UA"/>
-        </w:rPr>
-        <w:t>зі</w:t>
-      </w:r>
-      <w:proofErr w:type="spellEnd"/>
-      <w:r>
-        <w:rPr>
-          <w:lang w:val="uk-UA"/>
-        </w:rPr>
-        <w:t xml:space="preserve"> </w:t>
-      </w:r>
-      <w:proofErr w:type="spellStart"/>
-      <w:r>
-        <w:rPr>
-          <w:lang w:val="uk-UA"/>
-        </w:rPr>
-        <w:t>знижкою</w:t>
-      </w:r>
-      <w:proofErr w:type="spellEnd"/>
-      <w:r>
-        <w:rPr>
-          <w:lang w:val="uk-UA"/>
-        </w:rPr>
-        <w:t xml:space="preserve"> M.</w:t>
+        <w:t>Для марки бензину 'N' видати максимальну і мінімальну кількість літрів, куплених за одну покупку зі знижкою M.</w:t>
       </w:r>
     </w:p>
     <w:p>
@@ -1747,133 +1075,7 @@
         <w:rPr>
           <w:lang w:val="uk-UA"/>
         </w:rPr>
-        <w:t xml:space="preserve">Для </w:t>
-      </w:r>
-      <w:proofErr w:type="spellStart"/>
-      <w:r>
-        <w:rPr>
-          <w:lang w:val="uk-UA"/>
-        </w:rPr>
-        <w:t>кожної</w:t>
-      </w:r>
-      <w:proofErr w:type="spellEnd"/>
-      <w:r>
-        <w:rPr>
-          <w:lang w:val="uk-UA"/>
-        </w:rPr>
-        <w:t xml:space="preserve"> </w:t>
-      </w:r>
-      <w:proofErr w:type="spellStart"/>
-      <w:r>
-        <w:rPr>
-          <w:lang w:val="uk-UA"/>
-        </w:rPr>
-        <w:t>дати</w:t>
-      </w:r>
-      <w:proofErr w:type="spellEnd"/>
-      <w:r>
-        <w:rPr>
-          <w:lang w:val="uk-UA"/>
-        </w:rPr>
-        <w:t xml:space="preserve"> </w:t>
-      </w:r>
-      <w:proofErr w:type="spellStart"/>
-      <w:r>
-        <w:rPr>
-          <w:lang w:val="uk-UA"/>
-        </w:rPr>
-        <w:t>продажів</w:t>
-      </w:r>
-      <w:proofErr w:type="spellEnd"/>
-      <w:r>
-        <w:rPr>
-          <w:lang w:val="uk-UA"/>
-        </w:rPr>
-        <w:t xml:space="preserve"> </w:t>
-      </w:r>
-      <w:proofErr w:type="spellStart"/>
-      <w:r>
-        <w:rPr>
-          <w:lang w:val="uk-UA"/>
-        </w:rPr>
-        <w:t>вивести</w:t>
-      </w:r>
-      <w:proofErr w:type="spellEnd"/>
-      <w:r>
-        <w:rPr>
-          <w:lang w:val="uk-UA"/>
-        </w:rPr>
-        <w:t xml:space="preserve"> </w:t>
-      </w:r>
-      <w:proofErr w:type="spellStart"/>
-      <w:r>
-        <w:rPr>
-          <w:lang w:val="uk-UA"/>
-        </w:rPr>
-        <w:t>сумарне</w:t>
-      </w:r>
-      <w:proofErr w:type="spellEnd"/>
-      <w:r>
-        <w:rPr>
-          <w:lang w:val="uk-UA"/>
-        </w:rPr>
-        <w:t xml:space="preserve"> </w:t>
-      </w:r>
-      <w:proofErr w:type="spellStart"/>
-      <w:r>
-        <w:rPr>
-          <w:lang w:val="uk-UA"/>
-        </w:rPr>
-        <w:t>значення</w:t>
-      </w:r>
-      <w:proofErr w:type="spellEnd"/>
-      <w:r>
-        <w:rPr>
-          <w:lang w:val="uk-UA"/>
-        </w:rPr>
-        <w:t xml:space="preserve"> </w:t>
-      </w:r>
-      <w:proofErr w:type="spellStart"/>
-      <w:r>
-        <w:rPr>
-          <w:lang w:val="uk-UA"/>
-        </w:rPr>
-        <w:t>проданого</w:t>
-      </w:r>
-      <w:proofErr w:type="spellEnd"/>
-      <w:r>
-        <w:rPr>
-          <w:lang w:val="uk-UA"/>
-        </w:rPr>
-        <w:t xml:space="preserve"> бензину марки 'N' </w:t>
-      </w:r>
-      <w:proofErr w:type="spellStart"/>
-      <w:r>
-        <w:rPr>
-          <w:lang w:val="uk-UA"/>
-        </w:rPr>
-        <w:t>зі</w:t>
-      </w:r>
-      <w:proofErr w:type="spellEnd"/>
-      <w:r>
-        <w:rPr>
-          <w:lang w:val="uk-UA"/>
-        </w:rPr>
-        <w:t xml:space="preserve"> </w:t>
-      </w:r>
-      <w:proofErr w:type="spellStart"/>
-      <w:r>
-        <w:rPr>
-          <w:lang w:val="uk-UA"/>
-        </w:rPr>
-        <w:t>знижкою</w:t>
-      </w:r>
-      <w:proofErr w:type="spellEnd"/>
-      <w:r>
-        <w:rPr>
-          <w:lang w:val="uk-UA"/>
-        </w:rPr>
-        <w:t xml:space="preserve"> M.</w:t>
+        <w:t>Для кожної дати продажів вивести сумарне значення проданого бензину марки 'N' зі знижкою M.</w:t>
       </w:r>
     </w:p>
     <w:p>
@@ -1895,117 +1097,7 @@
         <w:rPr>
           <w:lang w:val="uk-UA"/>
         </w:rPr>
-        <w:t xml:space="preserve">Для кожного </w:t>
-      </w:r>
-      <w:proofErr w:type="spellStart"/>
-      <w:r>
-        <w:rPr>
-          <w:lang w:val="uk-UA"/>
-        </w:rPr>
-        <w:t>клієнта</w:t>
-      </w:r>
-      <w:proofErr w:type="spellEnd"/>
-      <w:r>
-        <w:rPr>
-          <w:lang w:val="uk-UA"/>
-        </w:rPr>
-        <w:t xml:space="preserve"> </w:t>
-      </w:r>
-      <w:proofErr w:type="spellStart"/>
-      <w:r>
-        <w:rPr>
-          <w:lang w:val="uk-UA"/>
-        </w:rPr>
-        <w:t>видати</w:t>
-      </w:r>
-      <w:proofErr w:type="spellEnd"/>
-      <w:r>
-        <w:rPr>
-          <w:lang w:val="uk-UA"/>
-        </w:rPr>
-        <w:t xml:space="preserve"> </w:t>
-      </w:r>
-      <w:proofErr w:type="spellStart"/>
-      <w:r>
-        <w:rPr>
-          <w:lang w:val="uk-UA"/>
-        </w:rPr>
-        <w:t>сумарну</w:t>
-      </w:r>
-      <w:proofErr w:type="spellEnd"/>
-      <w:r>
-        <w:rPr>
-          <w:lang w:val="uk-UA"/>
-        </w:rPr>
-        <w:t xml:space="preserve"> </w:t>
-      </w:r>
-      <w:proofErr w:type="spellStart"/>
-      <w:r>
-        <w:rPr>
-          <w:lang w:val="uk-UA"/>
-        </w:rPr>
-        <w:t>кількість</w:t>
-      </w:r>
-      <w:proofErr w:type="spellEnd"/>
-      <w:r>
-        <w:rPr>
-          <w:lang w:val="uk-UA"/>
-        </w:rPr>
-        <w:t xml:space="preserve"> </w:t>
-      </w:r>
-      <w:proofErr w:type="spellStart"/>
-      <w:r>
-        <w:rPr>
-          <w:lang w:val="uk-UA"/>
-        </w:rPr>
-        <w:t>літрів</w:t>
-      </w:r>
-      <w:proofErr w:type="spellEnd"/>
-      <w:r>
-        <w:rPr>
-          <w:lang w:val="uk-UA"/>
-        </w:rPr>
-        <w:t xml:space="preserve"> </w:t>
-      </w:r>
-      <w:proofErr w:type="spellStart"/>
-      <w:r>
-        <w:rPr>
-          <w:lang w:val="uk-UA"/>
-        </w:rPr>
-        <w:t>купленого</w:t>
-      </w:r>
-      <w:proofErr w:type="spellEnd"/>
-      <w:r>
-        <w:rPr>
-          <w:lang w:val="uk-UA"/>
-        </w:rPr>
-        <w:t xml:space="preserve"> бензину.</w:t>
-      </w:r>
-      <w:r>
-        <w:rPr>
-          <w:lang w:val="uk-UA"/>
-        </w:rPr>
-        <w:t xml:space="preserve"> </w:t>
-      </w:r>
-      <w:r>
-        <w:rPr>
-          <w:lang w:val="uk-UA"/>
-        </w:rPr>
-        <w:t xml:space="preserve">Вивести прізвища клієнтів автозаправної станції, які купили за один раз </w:t>
-      </w:r>
-      <w:proofErr w:type="spellStart"/>
-      <w:r>
-        <w:rPr>
-          <w:lang w:val="uk-UA"/>
-        </w:rPr>
-        <w:t>максимальне</w:t>
-      </w:r>
-      <w:proofErr w:type="spellEnd"/>
-      <w:r>
-        <w:rPr>
-          <w:lang w:val="uk-UA"/>
-        </w:rPr>
-        <w:t xml:space="preserve"> кількість літрів бензину.</w:t>
+        <w:t>Для кожного клієнта видати сумарну кількість літрів купленого бензину. Вивести прізвища клієнтів автозаправної станції, які купили за один раз максимальне кількість літрів бензину.</w:t>
       </w:r>
     </w:p>
     <w:p>
@@ -2134,6 +1226,9 @@
         </w:rPr>
       </w:pPr>
       <w:r>
+        <w:rPr>
+          <w:noProof/>
+        </w:rPr>
         <w:drawing>
           <wp:inline distT="0" distB="0" distL="0" distR="0">
             <wp:extent cx="2656881" cy="1711212"/>
@@ -2462,6 +1557,7 @@
       </w:pPr>
       <w:r>
         <w:rPr>
+          <w:noProof/>
           <w:lang w:val="uk-UA"/>
         </w:rPr>
         <w:drawing>
@@ -2781,47 +1877,99 @@
         </w:rPr>
       </w:pPr>
       <w:r>
-        <w:t xml:space="preserve">FROM </w:t>
-      </w:r>
-      <w:proofErr w:type="spellStart"/>
-      <w:r>
-        <w:t>продаж</w:t>
-      </w:r>
-      <w:proofErr w:type="spellEnd"/>
-      <w:r>
-        <w:t xml:space="preserve"> WHERE </w:t>
-      </w:r>
-      <w:proofErr w:type="spellStart"/>
-      <w:r>
+        <w:t>FROM</w:t>
+      </w:r>
+      <w:r>
+        <w:rPr>
+          <w:lang w:val="uk-UA"/>
+        </w:rPr>
+        <w:t xml:space="preserve"> продаж </w:t>
+      </w:r>
+      <w:r>
+        <w:t>WHERE</w:t>
+      </w:r>
+      <w:r>
+        <w:rPr>
+          <w:lang w:val="uk-UA"/>
+        </w:rPr>
+        <w:t xml:space="preserve"> </w:t>
+      </w:r>
+      <w:proofErr w:type="spellStart"/>
+      <w:r>
+        <w:rPr>
+          <w:lang w:val="uk-UA"/>
+        </w:rPr>
         <w:t>МаркаБензину</w:t>
       </w:r>
       <w:proofErr w:type="spellEnd"/>
       <w:r>
+        <w:rPr>
+          <w:lang w:val="uk-UA"/>
+        </w:rPr>
         <w:t xml:space="preserve"> </w:t>
       </w:r>
       <w:proofErr w:type="gramStart"/>
       <w:r>
+        <w:rPr>
+          <w:lang w:val="uk-UA"/>
+        </w:rPr>
         <w:t>= ?</w:t>
       </w:r>
       <w:proofErr w:type="gramEnd"/>
       <w:r>
-        <w:t xml:space="preserve"> AND </w:t>
-      </w:r>
-      <w:proofErr w:type="spellStart"/>
-      <w:r>
+        <w:rPr>
+          <w:lang w:val="uk-UA"/>
+        </w:rPr>
+        <w:t xml:space="preserve"> </w:t>
+      </w:r>
+      <w:r>
+        <w:t>AND</w:t>
+      </w:r>
+      <w:r>
+        <w:rPr>
+          <w:lang w:val="uk-UA"/>
+        </w:rPr>
+        <w:t xml:space="preserve"> </w:t>
+      </w:r>
+      <w:proofErr w:type="spellStart"/>
+      <w:r>
+        <w:rPr>
+          <w:lang w:val="uk-UA"/>
+        </w:rPr>
         <w:t>НомерДисконту</w:t>
       </w:r>
       <w:proofErr w:type="spellEnd"/>
       <w:r>
-        <w:t xml:space="preserve"> IN  </w:t>
+        <w:rPr>
+          <w:lang w:val="uk-UA"/>
+        </w:rPr>
+        <w:t xml:space="preserve"> </w:t>
+      </w:r>
+      <w:r>
+        <w:t>IN</w:t>
+      </w:r>
+      <w:r>
+        <w:rPr>
+          <w:lang w:val="uk-UA"/>
+        </w:rPr>
+        <w:t xml:space="preserve">  </w:t>
       </w:r>
       <w:proofErr w:type="gramStart"/>
       <w:r>
+        <w:rPr>
+          <w:lang w:val="uk-UA"/>
+        </w:rPr>
         <w:t xml:space="preserve">   (</w:t>
       </w:r>
       <w:proofErr w:type="gramEnd"/>
       <w:r>
-        <w:t xml:space="preserve">SELECT </w:t>
+        <w:t>SELECT</w:t>
+      </w:r>
+      <w:r>
+        <w:rPr>
+          <w:lang w:val="uk-UA"/>
+        </w:rPr>
+        <w:t xml:space="preserve"> </w:t>
       </w:r>
       <w:proofErr w:type="spellStart"/>
       <w:r>
@@ -2829,23 +1977,150 @@
       </w:r>
       <w:proofErr w:type="spellEnd"/>
       <w:r>
-        <w:t xml:space="preserve"> FROM </w:t>
-      </w:r>
-      <w:proofErr w:type="spellStart"/>
-      <w:r>
-        <w:t>клієнт</w:t>
-      </w:r>
-      <w:proofErr w:type="spellEnd"/>
-      <w:r>
-        <w:t xml:space="preserve"> WHERE Percent = ?)GROUP BY </w:t>
-      </w:r>
-      <w:proofErr w:type="spellStart"/>
-      <w:r>
+        <w:rPr>
+          <w:lang w:val="uk-UA"/>
+        </w:rPr>
+        <w:t xml:space="preserve"> </w:t>
+      </w:r>
+      <w:r>
+        <w:t>FROM</w:t>
+      </w:r>
+      <w:r>
+        <w:rPr>
+          <w:lang w:val="uk-UA"/>
+        </w:rPr>
+        <w:t xml:space="preserve"> клієнт </w:t>
+      </w:r>
+      <w:r>
+        <w:t>WHERE</w:t>
+      </w:r>
+      <w:r>
+        <w:rPr>
+          <w:lang w:val="uk-UA"/>
+        </w:rPr>
+        <w:t xml:space="preserve"> </w:t>
+      </w:r>
+      <w:r>
+        <w:t>Percent</w:t>
+      </w:r>
+      <w:r>
+        <w:rPr>
+          <w:lang w:val="uk-UA"/>
+        </w:rPr>
+        <w:t xml:space="preserve"> = ?)</w:t>
+      </w:r>
+      <w:r>
+        <w:t>GROUP</w:t>
+      </w:r>
+      <w:r>
+        <w:rPr>
+          <w:lang w:val="uk-UA"/>
+        </w:rPr>
+        <w:t xml:space="preserve"> </w:t>
+      </w:r>
+      <w:r>
+        <w:t>BY</w:t>
+      </w:r>
+      <w:r>
+        <w:rPr>
+          <w:lang w:val="uk-UA"/>
+        </w:rPr>
+        <w:t xml:space="preserve"> </w:t>
+      </w:r>
+      <w:proofErr w:type="spellStart"/>
+      <w:r>
+        <w:rPr>
+          <w:lang w:val="uk-UA"/>
+        </w:rPr>
         <w:t>МаркаБензину</w:t>
       </w:r>
       <w:proofErr w:type="spellEnd"/>
       <w:r>
-        <w:t>';SET @N = 'А-95';SET @M = '3';EXECUTE t2 USING @N, @M;</w:t>
+        <w:rPr>
+          <w:lang w:val="uk-UA"/>
+        </w:rPr>
+        <w:t>';</w:t>
+      </w:r>
+      <w:r>
+        <w:t>SET</w:t>
+      </w:r>
+      <w:r>
+        <w:rPr>
+          <w:lang w:val="uk-UA"/>
+        </w:rPr>
+        <w:t xml:space="preserve"> @</w:t>
+      </w:r>
+      <w:r>
+        <w:t>N</w:t>
+      </w:r>
+      <w:r>
+        <w:rPr>
+          <w:lang w:val="uk-UA"/>
+        </w:rPr>
+        <w:t xml:space="preserve"> = 'А-95';</w:t>
+      </w:r>
+      <w:r>
+        <w:t>SET</w:t>
+      </w:r>
+      <w:r>
+        <w:rPr>
+          <w:lang w:val="uk-UA"/>
+        </w:rPr>
+        <w:t xml:space="preserve"> @</w:t>
+      </w:r>
+      <w:r>
+        <w:t>M</w:t>
+      </w:r>
+      <w:r>
+        <w:rPr>
+          <w:lang w:val="uk-UA"/>
+        </w:rPr>
+        <w:t xml:space="preserve"> = '3';</w:t>
+      </w:r>
+      <w:r>
+        <w:t>EXECUTE</w:t>
+      </w:r>
+      <w:r>
+        <w:rPr>
+          <w:lang w:val="uk-UA"/>
+        </w:rPr>
+        <w:t xml:space="preserve"> </w:t>
+      </w:r>
+      <w:r>
+        <w:t>t</w:t>
+      </w:r>
+      <w:r>
+        <w:rPr>
+          <w:lang w:val="uk-UA"/>
+        </w:rPr>
+        <w:t xml:space="preserve">2 </w:t>
+      </w:r>
+      <w:r>
+        <w:t>USING</w:t>
+      </w:r>
+      <w:r>
+        <w:rPr>
+          <w:lang w:val="uk-UA"/>
+        </w:rPr>
+        <w:t xml:space="preserve"> @</w:t>
+      </w:r>
+      <w:r>
+        <w:t>N</w:t>
+      </w:r>
+      <w:r>
+        <w:rPr>
+          <w:lang w:val="uk-UA"/>
+        </w:rPr>
+        <w:t>, @</w:t>
+      </w:r>
+      <w:r>
+        <w:t>M</w:t>
+      </w:r>
+      <w:r>
+        <w:rPr>
+          <w:lang w:val="uk-UA"/>
+        </w:rPr>
+        <w:t>;</w:t>
       </w:r>
     </w:p>
     <w:bookmarkEnd w:id="8"/>
@@ -3165,37 +2440,25 @@
         <w:t>WHERE</w:t>
       </w:r>
       <w:r>
+        <w:t xml:space="preserve"> </w:t>
+      </w:r>
+      <w:proofErr w:type="spellStart"/>
+      <w:r>
         <w:rPr>
           <w:lang w:val="ru-RU"/>
         </w:rPr>
-        <w:t xml:space="preserve"> </w:t>
-      </w:r>
-      <w:proofErr w:type="spellStart"/>
-      <w:r>
-        <w:rPr>
-          <w:lang w:val="ru-RU"/>
-        </w:rPr>
         <w:t>МаркаБензину</w:t>
       </w:r>
       <w:proofErr w:type="spellEnd"/>
       <w:r>
-        <w:rPr>
-          <w:lang w:val="ru-RU"/>
-        </w:rPr>
         <w:t xml:space="preserve"> </w:t>
       </w:r>
       <w:proofErr w:type="gramStart"/>
       <w:r>
-        <w:rPr>
-          <w:lang w:val="ru-RU"/>
-        </w:rPr>
         <w:t>= ?</w:t>
       </w:r>
       <w:proofErr w:type="gramEnd"/>
       <w:r>
-        <w:rPr>
-          <w:lang w:val="ru-RU"/>
-        </w:rPr>
         <w:t xml:space="preserve"> </w:t>
       </w:r>
       <w:r>
@@ -4488,7 +3751,19 @@
         <w:rPr>
           <w:lang w:val="uk-UA"/>
         </w:rPr>
-        <w:t>Знайти топ-5 клієнтів, які придбали найбільше бензину</w:t>
+        <w:t xml:space="preserve">Знайти топ-5 клієнтів, які придбали </w:t>
+      </w:r>
+      <w:r>
+        <w:rPr>
+          <w:lang w:val="uk-UA"/>
+        </w:rPr>
+        <w:t xml:space="preserve">сумарно </w:t>
+      </w:r>
+      <w:r>
+        <w:rPr>
+          <w:lang w:val="uk-UA"/>
+        </w:rPr>
+        <w:t>найбільше бензину</w:t>
       </w:r>
     </w:p>
     <w:p>

</xml_diff>